<commit_message>
signed up for roles
</commit_message>
<xml_diff>
--- a/Milestone1.docx
+++ b/Milestone1.docx
@@ -580,13 +580,7 @@
         <w:rPr>
           <w:rFonts w:ascii="Helvetica Neue" w:hAnsi="Helvetica Neue"/>
         </w:rPr>
-        <w:t xml:space="preserve"> in the world? In country X</w:t>
-      </w:r>
-      <w:r>
-        <w:rPr>
-          <w:rFonts w:ascii="Helvetica Neue" w:hAnsi="Helvetica Neue"/>
-        </w:rPr>
-        <w:t>?</w:t>
+        <w:t xml:space="preserve"> in the world? In country X?</w:t>
       </w:r>
     </w:p>
     <w:p>
@@ -615,13 +609,7 @@
         <w:rPr>
           <w:rFonts w:ascii="Helvetica Neue" w:hAnsi="Helvetica Neue"/>
         </w:rPr>
-        <w:t xml:space="preserve"> now and in the future</w:t>
-      </w:r>
-      <w:r>
-        <w:rPr>
-          <w:rFonts w:ascii="Helvetica Neue" w:hAnsi="Helvetica Neue"/>
-        </w:rPr>
-        <w:t>?</w:t>
+        <w:t xml:space="preserve"> now and in the future?</w:t>
       </w:r>
     </w:p>
     <w:p>
@@ -694,19 +682,7 @@
         <w:rPr>
           <w:rFonts w:ascii="Helvetica Neue" w:hAnsi="Helvetica Neue"/>
         </w:rPr>
-        <w:t>How many predicted cases will be in the future in Country X or Region X</w:t>
-      </w:r>
-      <w:r>
-        <w:rPr>
-          <w:rFonts w:ascii="Helvetica Neue" w:hAnsi="Helvetica Neue"/>
-        </w:rPr>
-        <w:t xml:space="preserve"> that has rate of spread X</w:t>
-      </w:r>
-      <w:r>
-        <w:rPr>
-          <w:rFonts w:ascii="Helvetica Neue" w:hAnsi="Helvetica Neue"/>
-        </w:rPr>
-        <w:t>?</w:t>
+        <w:t>How many predicted cases will be in the future in Country X or Region X that has rate of spread X?</w:t>
       </w:r>
     </w:p>
     <w:p>
@@ -1250,13 +1226,7 @@
         <w:rPr>
           <w:rFonts w:ascii="Helvetica Neue" w:hAnsi="Helvetica Neue"/>
         </w:rPr>
-        <w:t>March 16</w:t>
-      </w:r>
-      <w:r>
-        <w:rPr>
-          <w:rFonts w:ascii="Helvetica Neue" w:hAnsi="Helvetica Neue"/>
-        </w:rPr>
-        <w:t xml:space="preserve">- </w:t>
+        <w:t xml:space="preserve">March 16- </w:t>
       </w:r>
       <w:r>
         <w:rPr>
@@ -1573,6 +1543,12 @@
         </w:rPr>
         <w:t xml:space="preserve"> </w:t>
       </w:r>
+      <w:r>
+        <w:rPr>
+          <w:rFonts w:ascii="Helvetica Neue" w:hAnsi="Helvetica Neue"/>
+        </w:rPr>
+        <w:t xml:space="preserve">– Frankie </w:t>
+      </w:r>
     </w:p>
     <w:p>
       <w:pPr>
@@ -1593,6 +1569,12 @@
         </w:rPr>
         <w:t xml:space="preserve"> </w:t>
       </w:r>
+      <w:r>
+        <w:rPr>
+          <w:rFonts w:ascii="Helvetica Neue" w:hAnsi="Helvetica Neue"/>
+        </w:rPr>
+        <w:t>- All</w:t>
+      </w:r>
     </w:p>
     <w:p>
       <w:pPr>
@@ -1635,6 +1617,12 @@
         </w:rPr>
         <w:t>, Node.js</w:t>
       </w:r>
+      <w:r>
+        <w:rPr>
+          <w:rFonts w:ascii="Helvetica Neue" w:hAnsi="Helvetica Neue"/>
+        </w:rPr>
+        <w:t xml:space="preserve"> - All</w:t>
+      </w:r>
     </w:p>
     <w:p>
       <w:pPr>
@@ -1648,79 +1636,91 @@
           <w:rFonts w:ascii="Helvetica Neue" w:hAnsi="Helvetica Neue"/>
         </w:rPr>
         <w:t xml:space="preserve">Design user interface </w:t>
+      </w:r>
+      <w:r>
+        <w:rPr>
+          <w:rFonts w:ascii="Helvetica Neue" w:hAnsi="Helvetica Neue"/>
+        </w:rPr>
+        <w:t xml:space="preserve">– Frankie </w:t>
+      </w:r>
+    </w:p>
+    <w:p>
+      <w:pPr>
+        <w:ind w:left="360"/>
+        <w:rPr>
+          <w:rFonts w:ascii="Helvetica Neue" w:hAnsi="Helvetica Neue"/>
+        </w:rPr>
+      </w:pPr>
+      <w:r>
+        <w:rPr>
+          <w:rFonts w:ascii="Helvetica Neue" w:hAnsi="Helvetica Neue"/>
+        </w:rPr>
+        <w:t>Get data into usable format</w:t>
+      </w:r>
+    </w:p>
+    <w:p>
+      <w:pPr>
+        <w:ind w:left="360"/>
+        <w:rPr>
+          <w:rFonts w:ascii="Helvetica Neue" w:hAnsi="Helvetica Neue"/>
+        </w:rPr>
+      </w:pPr>
+      <w:r>
+        <w:rPr>
+          <w:rFonts w:ascii="Helvetica Neue" w:hAnsi="Helvetica Neue"/>
+        </w:rPr>
+        <w:t>Write SQL and NoSQL queries</w:t>
+      </w:r>
+    </w:p>
+    <w:p>
+      <w:pPr>
+        <w:ind w:left="360"/>
+        <w:rPr>
+          <w:rFonts w:ascii="Helvetica Neue" w:hAnsi="Helvetica Neue"/>
+        </w:rPr>
+      </w:pPr>
+      <w:r>
+        <w:rPr>
+          <w:rFonts w:ascii="Helvetica Neue" w:hAnsi="Helvetica Neue"/>
+        </w:rPr>
+        <w:t>Design schema</w:t>
+      </w:r>
+    </w:p>
+    <w:p>
+      <w:pPr>
+        <w:ind w:left="360"/>
+        <w:rPr>
+          <w:rFonts w:ascii="Helvetica Neue" w:hAnsi="Helvetica Neue"/>
+        </w:rPr>
+      </w:pPr>
+      <w:r>
+        <w:rPr>
+          <w:rFonts w:ascii="Helvetica Neue" w:hAnsi="Helvetica Neue"/>
+        </w:rPr>
+        <w:t>Put data into SQL and NoSQL</w:t>
+      </w:r>
+    </w:p>
+    <w:p>
+      <w:pPr>
+        <w:ind w:left="360"/>
+        <w:rPr>
+          <w:rFonts w:ascii="Helvetica Neue" w:hAnsi="Helvetica Neue"/>
+        </w:rPr>
+      </w:pPr>
+      <w:r>
+        <w:rPr>
+          <w:rFonts w:ascii="Helvetica Neue" w:hAnsi="Helvetica Neue"/>
+        </w:rPr>
+        <w:t>Set up website</w:t>
+      </w:r>
+      <w:r>
+        <w:rPr>
+          <w:rFonts w:ascii="Helvetica Neue" w:hAnsi="Helvetica Neue"/>
+        </w:rPr>
+        <w:t xml:space="preserve"> </w:t>
       </w:r>
       <w:bookmarkStart w:id="0" w:name="_GoBack"/>
       <w:bookmarkEnd w:id="0"/>
-    </w:p>
-    <w:p>
-      <w:pPr>
-        <w:ind w:left="360"/>
-        <w:rPr>
-          <w:rFonts w:ascii="Helvetica Neue" w:hAnsi="Helvetica Neue"/>
-        </w:rPr>
-      </w:pPr>
-      <w:r>
-        <w:rPr>
-          <w:rFonts w:ascii="Helvetica Neue" w:hAnsi="Helvetica Neue"/>
-        </w:rPr>
-        <w:t>Get data into usable format</w:t>
-      </w:r>
-    </w:p>
-    <w:p>
-      <w:pPr>
-        <w:ind w:left="360"/>
-        <w:rPr>
-          <w:rFonts w:ascii="Helvetica Neue" w:hAnsi="Helvetica Neue"/>
-        </w:rPr>
-      </w:pPr>
-      <w:r>
-        <w:rPr>
-          <w:rFonts w:ascii="Helvetica Neue" w:hAnsi="Helvetica Neue"/>
-        </w:rPr>
-        <w:t>Write SQL and NoSQL queries</w:t>
-      </w:r>
-    </w:p>
-    <w:p>
-      <w:pPr>
-        <w:ind w:left="360"/>
-        <w:rPr>
-          <w:rFonts w:ascii="Helvetica Neue" w:hAnsi="Helvetica Neue"/>
-        </w:rPr>
-      </w:pPr>
-      <w:r>
-        <w:rPr>
-          <w:rFonts w:ascii="Helvetica Neue" w:hAnsi="Helvetica Neue"/>
-        </w:rPr>
-        <w:t>Design schema</w:t>
-      </w:r>
-    </w:p>
-    <w:p>
-      <w:pPr>
-        <w:ind w:left="360"/>
-        <w:rPr>
-          <w:rFonts w:ascii="Helvetica Neue" w:hAnsi="Helvetica Neue"/>
-        </w:rPr>
-      </w:pPr>
-      <w:r>
-        <w:rPr>
-          <w:rFonts w:ascii="Helvetica Neue" w:hAnsi="Helvetica Neue"/>
-        </w:rPr>
-        <w:t>Put data into SQL and NoSQL</w:t>
-      </w:r>
-    </w:p>
-    <w:p>
-      <w:pPr>
-        <w:ind w:left="360"/>
-        <w:rPr>
-          <w:rFonts w:ascii="Helvetica Neue" w:hAnsi="Helvetica Neue"/>
-        </w:rPr>
-      </w:pPr>
-      <w:r>
-        <w:rPr>
-          <w:rFonts w:ascii="Helvetica Neue" w:hAnsi="Helvetica Neue"/>
-        </w:rPr>
-        <w:t>Set up website</w:t>
-      </w:r>
     </w:p>
     <w:p>
       <w:pPr>

</xml_diff>